<commit_message>
Added decision-protocol for first deliveries
</commit_message>
<xml_diff>
--- a/Dokumente/Metting Protokolle/Protokoll 26.2.16.docx
+++ b/Dokumente/Metting Protokolle/Protokoll 26.2.16.docx
@@ -181,21 +181,7 @@
         <w:rPr>
           <w:color w:val="000000" w:themeColor="text1"/>
         </w:rPr>
-        <w:t>Rest Server (</w:t>
-      </w:r>
-      <w:proofErr w:type="spellStart"/>
-      <w:r>
-        <w:rPr>
-          <w:color w:val="000000" w:themeColor="text1"/>
-        </w:rPr>
-        <w:t>Representational</w:t>
-      </w:r>
-      <w:proofErr w:type="spellEnd"/>
-      <w:r>
-        <w:rPr>
-          <w:color w:val="000000" w:themeColor="text1"/>
-        </w:rPr>
-        <w:t xml:space="preserve"> State Transfer)</w:t>
+        <w:t>Rest Server (Representational State Transfer)</w:t>
       </w:r>
     </w:p>
     <w:p>
@@ -355,7 +341,15 @@
         <w:rPr>
           <w:color w:val="000000" w:themeColor="text1"/>
         </w:rPr>
-        <w:t>CSW e</w:t>
+        <w:t>CSV</w:t>
+      </w:r>
+      <w:bookmarkStart w:id="0" w:name="_GoBack"/>
+      <w:bookmarkEnd w:id="0"/>
+      <w:r>
+        <w:rPr>
+          <w:color w:val="000000" w:themeColor="text1"/>
+        </w:rPr>
+        <w:t xml:space="preserve"> e</w:t>
       </w:r>
       <w:r>
         <w:rPr>
@@ -459,27 +453,13 @@
         <w:rPr>
           <w:color w:val="000000" w:themeColor="text1"/>
         </w:rPr>
-        <w:t xml:space="preserve">Nur 1 Login pro </w:t>
-      </w:r>
-      <w:proofErr w:type="gramStart"/>
-      <w:r>
-        <w:rPr>
-          <w:color w:val="000000" w:themeColor="text1"/>
-        </w:rPr>
-        <w:t>Team</w:t>
-      </w:r>
-      <w:r>
-        <w:rPr>
-          <w:color w:val="000000" w:themeColor="text1"/>
-        </w:rPr>
-        <w:t>(</w:t>
-      </w:r>
-      <w:proofErr w:type="gramEnd"/>
-      <w:r>
-        <w:rPr>
-          <w:color w:val="000000" w:themeColor="text1"/>
-        </w:rPr>
-        <w:t>Alle loggen sich gleich ein)</w:t>
+        <w:t>Nur 1 Login pro Team</w:t>
+      </w:r>
+      <w:r>
+        <w:rPr>
+          <w:color w:val="000000" w:themeColor="text1"/>
+        </w:rPr>
+        <w:t>(Alle loggen sich gleich ein)</w:t>
       </w:r>
     </w:p>
     <w:p>
@@ -632,35 +612,7 @@
         <w:rPr>
           <w:color w:val="000000" w:themeColor="text1"/>
         </w:rPr>
-        <w:t xml:space="preserve">Benutzerhandbuch Nice </w:t>
-      </w:r>
-      <w:proofErr w:type="spellStart"/>
-      <w:r>
-        <w:rPr>
-          <w:color w:val="000000" w:themeColor="text1"/>
-        </w:rPr>
-        <w:t>to</w:t>
-      </w:r>
-      <w:proofErr w:type="spellEnd"/>
-      <w:r>
-        <w:rPr>
-          <w:color w:val="000000" w:themeColor="text1"/>
-        </w:rPr>
-        <w:t xml:space="preserve"> </w:t>
-      </w:r>
-      <w:proofErr w:type="spellStart"/>
-      <w:r>
-        <w:rPr>
-          <w:color w:val="000000" w:themeColor="text1"/>
-        </w:rPr>
-        <w:t>have</w:t>
-      </w:r>
-      <w:proofErr w:type="spellEnd"/>
-      <w:r>
-        <w:rPr>
-          <w:color w:val="000000" w:themeColor="text1"/>
-        </w:rPr>
-        <w:t>.</w:t>
+        <w:t>Benutzerhandbuch Nice to have.</w:t>
       </w:r>
     </w:p>
     <w:p>
@@ -1005,21 +957,7 @@
         <w:rPr>
           <w:color w:val="000000" w:themeColor="text1"/>
         </w:rPr>
-        <w:t xml:space="preserve">Spiel/Episode beginnt mit Admin </w:t>
-      </w:r>
-      <w:proofErr w:type="spellStart"/>
-      <w:r>
-        <w:rPr>
-          <w:color w:val="000000" w:themeColor="text1"/>
-        </w:rPr>
-        <w:t>click</w:t>
-      </w:r>
-      <w:proofErr w:type="spellEnd"/>
-      <w:r>
-        <w:rPr>
-          <w:color w:val="000000" w:themeColor="text1"/>
-        </w:rPr>
-        <w:t>.</w:t>
+        <w:t>Spiel/Episode beginnt mit Admin click.</w:t>
       </w:r>
     </w:p>
     <w:p>
@@ -1070,19 +1008,11 @@
           <w:color w:val="000000" w:themeColor="text1"/>
         </w:rPr>
       </w:pPr>
-      <w:proofErr w:type="spellStart"/>
-      <w:r>
-        <w:rPr>
-          <w:color w:val="000000" w:themeColor="text1"/>
-        </w:rPr>
-        <w:t>Timer</w:t>
-      </w:r>
-      <w:proofErr w:type="spellEnd"/>
-      <w:r>
-        <w:rPr>
-          <w:color w:val="000000" w:themeColor="text1"/>
-        </w:rPr>
-        <w:t>-Funktion</w:t>
+      <w:r>
+        <w:rPr>
+          <w:color w:val="000000" w:themeColor="text1"/>
+        </w:rPr>
+        <w:t>Timer-Funktion</w:t>
       </w:r>
     </w:p>
     <w:p>
@@ -1283,8 +1213,6 @@
         </w:rPr>
         <w:t>Admin bekommen Einführung</w:t>
       </w:r>
-      <w:bookmarkStart w:id="0" w:name="_GoBack"/>
-      <w:bookmarkEnd w:id="0"/>
     </w:p>
     <w:p>
       <w:pPr>
@@ -1400,21 +1328,7 @@
         <w:rPr>
           <w:color w:val="000000" w:themeColor="text1"/>
         </w:rPr>
-        <w:t>Templates (</w:t>
-      </w:r>
-      <w:proofErr w:type="spellStart"/>
-      <w:r>
-        <w:rPr>
-          <w:color w:val="000000" w:themeColor="text1"/>
-        </w:rPr>
-        <w:t>Infotext</w:t>
-      </w:r>
-      <w:proofErr w:type="spellEnd"/>
-      <w:r>
-        <w:rPr>
-          <w:color w:val="000000" w:themeColor="text1"/>
-        </w:rPr>
-        <w:t>, Quiz, Stories, ...)</w:t>
+        <w:t>Templates (Infotext, Quiz, Stories, ...)</w:t>
       </w:r>
     </w:p>
     <w:p>
@@ -1553,7 +1467,7 @@
           <w:rPr>
             <w:noProof/>
           </w:rPr>
-          <w:t>3</w:t>
+          <w:t>2</w:t>
         </w:r>
         <w:r>
           <w:rPr>
@@ -1645,9 +1559,6 @@
       <w:alias w:val="Titel"/>
       <w:tag w:val=""/>
       <w:id w:val="1116400235"/>
-      <w:placeholder>
-        <w:docPart w:val="CC745430B1805347BEE7DA7582F1510D"/>
-      </w:placeholder>
       <w:dataBinding w:prefixMappings="xmlns:ns0='http://purl.org/dc/elements/1.1/' xmlns:ns1='http://schemas.openxmlformats.org/package/2006/metadata/core-properties' " w:xpath="/ns1:coreProperties[1]/ns0:title[1]" w:storeItemID="{6C3C8BC8-F283-45AE-878A-BAB7291924A1}"/>
       <w:text/>
     </w:sdtPr>
@@ -3526,6 +3437,7 @@
     <w:rsid w:val="00441FA7"/>
     <w:rsid w:val="004D4A92"/>
     <w:rsid w:val="005B744D"/>
+    <w:rsid w:val="00F31347"/>
   </w:rsids>
   <m:mathPr>
     <m:mathFont m:val="Cambria Math"/>

</xml_diff>